<commit_message>
Phase 1 complete. Ready for styling components built to date.
</commit_message>
<xml_diff>
--- a/Concept diagrams/Concept text.docx
+++ b/Concept diagrams/Concept text.docx
@@ -19,12 +19,44 @@
     </w:p>
     <w:p>
       <w:r>
-        <w:t xml:space="preserve">Welcome to CHS Guns, established in 1974 by the late Chris H. Scheidereiter, and delivering great services and experiences to our clients since! We are not limited in scope of what we offer, going beyond firearms to service survivalists, less-than-lethal self-defence tools, firearm and non-firearm related accessories, and much more! </w:t>
-      </w:r>
-    </w:p>
-    <w:p>
-      <w:r>
-        <w:t xml:space="preserve">We also specialise in making firearm ownership and carry accessible and convenient for women, no doubt made easier by the current owner and operator of CHS Guns being a woman herself, and having experienced all the challenges that women continue to encounter. </w:t>
+        <w:t xml:space="preserve">Welcome to CHS Guns, established in 1974 by the late Chris H. </w:t>
+      </w:r>
+      <w:proofErr w:type="spellStart"/>
+      <w:r>
+        <w:t>Scheidereiter</w:t>
+      </w:r>
+      <w:proofErr w:type="spellEnd"/>
+      <w:r>
+        <w:t xml:space="preserve">, and delivering great services and experiences to our clients since! We are not limited in scope of what we offer, going beyond firearms to service survivalists, less-than-lethal self-defence tools, </w:t>
+      </w:r>
+      <w:proofErr w:type="gramStart"/>
+      <w:r>
+        <w:t>firearm</w:t>
+      </w:r>
+      <w:proofErr w:type="gramEnd"/>
+      <w:r>
+        <w:t xml:space="preserve"> and non-firearm related accessories, and much more! </w:t>
+      </w:r>
+    </w:p>
+    <w:p>
+      <w:r>
+        <w:t xml:space="preserve">We also </w:t>
+      </w:r>
+      <w:proofErr w:type="spellStart"/>
+      <w:r>
+        <w:t>specialise</w:t>
+      </w:r>
+      <w:proofErr w:type="spellEnd"/>
+      <w:r>
+        <w:t xml:space="preserve"> in making firearm ownership and carry accessible and convenient for women, no doubt made easier by the current owner and operator of CHS Guns being a woman </w:t>
+      </w:r>
+      <w:proofErr w:type="gramStart"/>
+      <w:r>
+        <w:t>herself, and</w:t>
+      </w:r>
+      <w:proofErr w:type="gramEnd"/>
+      <w:r>
+        <w:t xml:space="preserve"> having experienced all the challenges that women continue to encounter. </w:t>
       </w:r>
     </w:p>
     <w:p>
@@ -55,7 +87,15 @@
         <w:t>As far as firearms go, CHS is all about Glock Perfection, stocking a substantial range of available models</w:t>
       </w:r>
       <w:r>
-        <w:t xml:space="preserve">, and of course the all-important range of spare parts and components to keep your Glock operating at peak performance. In the event that we do not have something in stock, we will place an order at your request and notify you of an ETA and arrival. </w:t>
+        <w:t xml:space="preserve">, and of course the all-important range of spare parts and components to keep your Glock operating at peak performance. </w:t>
+      </w:r>
+      <w:proofErr w:type="gramStart"/>
+      <w:r>
+        <w:t>In the event that</w:t>
+      </w:r>
+      <w:proofErr w:type="gramEnd"/>
+      <w:r>
+        <w:t xml:space="preserve"> we do not have something in stock, we will place an order at your request and notify you of an ETA and arrival. </w:t>
       </w:r>
     </w:p>
     <w:p>
@@ -63,7 +103,15 @@
         <w:t>We of course also stock brands and models besides Glock, which includes the competitive alternative of CZ, the budget friendly options from Taurus, the statement making of Sig Sauer</w:t>
       </w:r>
       <w:r>
-        <w:t>, and the miscellaneous odd-bins that pass through our store from time to time</w:t>
+        <w:t xml:space="preserve">, and the miscellaneous </w:t>
+      </w:r>
+      <w:proofErr w:type="gramStart"/>
+      <w:r>
+        <w:t>odd-bins</w:t>
+      </w:r>
+      <w:proofErr w:type="gramEnd"/>
+      <w:r>
+        <w:t xml:space="preserve"> that pass through our store from time to time</w:t>
       </w:r>
       <w:r>
         <w:t xml:space="preserve">. Availability of spares in store is not always guaranteed, but we can </w:t>
@@ -133,7 +181,15 @@
         <w:t xml:space="preserve">We also offer short term storage solutions, as well as long term. If you intend to </w:t>
       </w:r>
       <w:r>
-        <w:t xml:space="preserve">spend an extended period of time overseas, we recommend dealer stocking your firearm with us should you decide not to return to South Africa. Doing so will also eliminate the risk of your license expiring and being caught in that nasty trap. </w:t>
+        <w:t xml:space="preserve">spend an extended </w:t>
+      </w:r>
+      <w:proofErr w:type="gramStart"/>
+      <w:r>
+        <w:t>period of time</w:t>
+      </w:r>
+      <w:proofErr w:type="gramEnd"/>
+      <w:r>
+        <w:t xml:space="preserve"> overseas, we recommend dealer stocking your firearm with us should you decide not to return to South Africa. Doing so will also eliminate the risk of your license expiring and being caught in that nasty trap. </w:t>
       </w:r>
     </w:p>
     <w:p>
@@ -167,31 +223,128 @@
     </w:p>
     <w:p>
       <w:r>
-        <w:t xml:space="preserve">Should you wish to dealer stock your firearm with us, or transfer a firearm from our dealer stock onto another firearm dealer’s stock, please make use of the form below to capture all the necessary details in a single place for us to access. </w:t>
-      </w:r>
-    </w:p>
+        <w:t xml:space="preserve">Should you wish to dealer stock your firearm with </w:t>
+      </w:r>
+      <w:proofErr w:type="gramStart"/>
+      <w:r>
+        <w:t>us, or</w:t>
+      </w:r>
+      <w:proofErr w:type="gramEnd"/>
+      <w:r>
+        <w:t xml:space="preserve"> transfer a firearm from our dealer stock onto another firearm dealer’s stock, please make use of the form below to capture all the necessary details in a single place for us to access. </w:t>
+      </w:r>
+    </w:p>
+    <w:p/>
     <w:p>
       <w:r>
         <w:rPr>
           <w:b/>
           <w:bCs/>
         </w:rPr>
-        <w:t>Contact and find us</w:t>
-      </w:r>
-    </w:p>
-    <w:p>
-      <w:r>
-        <w:t xml:space="preserve">You can find our stocked store and CHS Bunker partners at: </w:t>
-      </w:r>
-    </w:p>
-    <w:p>
-      <w:r>
-        <w:t>XYZ</w:t>
-      </w:r>
-    </w:p>
-    <w:p>
-      <w:r>
-        <w:t xml:space="preserve">We are a little tucked away, but parking has direct access to either Main Road or Bright Street. </w:t>
+        <w:t>Questions for Aziza:</w:t>
+      </w:r>
+    </w:p>
+    <w:p>
+      <w:pPr>
+        <w:pStyle w:val="ListParagraph"/>
+        <w:numPr>
+          <w:ilvl w:val="0"/>
+          <w:numId w:val="1"/>
+        </w:numPr>
+      </w:pPr>
+      <w:r>
+        <w:t xml:space="preserve">What are CHS’s </w:t>
+      </w:r>
+      <w:proofErr w:type="spellStart"/>
+      <w:r>
+        <w:t>colours</w:t>
+      </w:r>
+      <w:proofErr w:type="spellEnd"/>
+      <w:r>
+        <w:t>?</w:t>
+      </w:r>
+    </w:p>
+    <w:p>
+      <w:pPr>
+        <w:pStyle w:val="ListParagraph"/>
+        <w:numPr>
+          <w:ilvl w:val="0"/>
+          <w:numId w:val="1"/>
+        </w:numPr>
+      </w:pPr>
+      <w:r>
+        <w:t>How would you describe the image you want to give off from a branding perspective?</w:t>
+      </w:r>
+    </w:p>
+    <w:p>
+      <w:pPr>
+        <w:pStyle w:val="ListParagraph"/>
+        <w:numPr>
+          <w:ilvl w:val="0"/>
+          <w:numId w:val="1"/>
+        </w:numPr>
+      </w:pPr>
+      <w:r>
+        <w:t xml:space="preserve">Do you </w:t>
+      </w:r>
+      <w:proofErr w:type="gramStart"/>
+      <w:r>
+        <w:t>actually need</w:t>
+      </w:r>
+      <w:proofErr w:type="gramEnd"/>
+      <w:r>
+        <w:t xml:space="preserve"> the online store functionality</w:t>
+      </w:r>
+      <w:r>
+        <w:t xml:space="preserve"> and account creation feature</w:t>
+      </w:r>
+      <w:r>
+        <w:t>, and does anyone ever use it?</w:t>
+      </w:r>
+    </w:p>
+    <w:p>
+      <w:pPr>
+        <w:pStyle w:val="ListParagraph"/>
+        <w:numPr>
+          <w:ilvl w:val="0"/>
+          <w:numId w:val="1"/>
+        </w:numPr>
+      </w:pPr>
+      <w:r>
+        <w:lastRenderedPageBreak/>
+        <w:t xml:space="preserve">Do you </w:t>
+      </w:r>
+      <w:proofErr w:type="gramStart"/>
+      <w:r>
+        <w:t>actually need</w:t>
+      </w:r>
+      <w:proofErr w:type="gramEnd"/>
+      <w:r>
+        <w:t xml:space="preserve"> a currency converter like the current little red block on your current site?</w:t>
+      </w:r>
+    </w:p>
+    <w:p>
+      <w:pPr>
+        <w:pStyle w:val="ListParagraph"/>
+        <w:numPr>
+          <w:ilvl w:val="0"/>
+          <w:numId w:val="1"/>
+        </w:numPr>
+      </w:pPr>
+      <w:r>
+        <w:t>Could you describe the CHS Bunker arrangement/structure and how it works?</w:t>
+      </w:r>
+    </w:p>
+    <w:p>
+      <w:pPr>
+        <w:pStyle w:val="ListParagraph"/>
+        <w:numPr>
+          <w:ilvl w:val="0"/>
+          <w:numId w:val="1"/>
+        </w:numPr>
+      </w:pPr>
+      <w:r>
+        <w:t>How much do you pay for hosting the current site?</w:t>
       </w:r>
     </w:p>
     <w:sectPr>
@@ -202,6 +355,103 @@
     </w:sectPr>
   </w:body>
 </w:document>
+</file>
+
+<file path=word/numbering.xml><?xml version="1.0" encoding="utf-8"?>
+<w:numbering xmlns:wpc="http://schemas.microsoft.com/office/word/2010/wordprocessingCanvas" xmlns:cx="http://schemas.microsoft.com/office/drawing/2014/chartex" xmlns:cx1="http://schemas.microsoft.com/office/drawing/2015/9/8/chartex" xmlns:cx2="http://schemas.microsoft.com/office/drawing/2015/10/21/chartex" xmlns:cx3="http://schemas.microsoft.com/office/drawing/2016/5/9/chartex" xmlns:cx4="http://schemas.microsoft.com/office/drawing/2016/5/10/chartex" xmlns:cx5="http://schemas.microsoft.com/office/drawing/2016/5/11/chartex" xmlns:cx6="http://schemas.microsoft.com/office/drawing/2016/5/12/chartex" xmlns:cx7="http://schemas.microsoft.com/office/drawing/2016/5/13/chartex" xmlns:cx8="http://schemas.microsoft.com/office/drawing/2016/5/14/chartex" xmlns:mc="http://schemas.openxmlformats.org/markup-compatibility/2006" xmlns:aink="http://schemas.microsoft.com/office/drawing/2016/ink" xmlns:am3d="http://schemas.microsoft.com/office/drawing/2017/model3d" xmlns:o="urn:schemas-microsoft-com:office:office" xmlns:r="http://schemas.openxmlformats.org/officeDocument/2006/relationships" xmlns:m="http://schemas.openxmlformats.org/officeDocument/2006/math" xmlns:v="urn:schemas-microsoft-com:vml" xmlns:wp14="http://schemas.microsoft.com/office/word/2010/wordprocessingDrawing" xmlns:wp="http://schemas.openxmlformats.org/drawingml/2006/wordprocessingDrawing" xmlns:w10="urn:schemas-microsoft-com:office:word" xmlns:w="http://schemas.openxmlformats.org/wordprocessingml/2006/main" xmlns:w14="http://schemas.microsoft.com/office/word/2010/wordml" xmlns:w15="http://schemas.microsoft.com/office/word/2012/wordml" xmlns:w16cex="http://schemas.microsoft.com/office/word/2018/wordml/cex" xmlns:w16cid="http://schemas.microsoft.com/office/word/2016/wordml/cid" xmlns:w16="http://schemas.microsoft.com/office/word/2018/wordml" xmlns:w16sdtdh="http://schemas.microsoft.com/office/word/2020/wordml/sdtdatahash" xmlns:w16se="http://schemas.microsoft.com/office/word/2015/wordml/symex" xmlns:wpg="http://schemas.microsoft.com/office/word/2010/wordprocessingGroup" xmlns:wpi="http://schemas.microsoft.com/office/word/2010/wordprocessingInk" xmlns:wne="http://schemas.microsoft.com/office/word/2006/wordml" xmlns:wps="http://schemas.microsoft.com/office/word/2010/wordprocessingShape" mc:Ignorable="w14 w15 w16se w16cid w16 w16cex w16sdtdh wp14">
+  <w:abstractNum w:abstractNumId="0" w15:restartNumberingAfterBreak="0">
+    <w:nsid w:val="35F121D0"/>
+    <w:multiLevelType w:val="hybridMultilevel"/>
+    <w:tmpl w:val="94B431CC"/>
+    <w:lvl w:ilvl="0" w:tplc="0409000F">
+      <w:start w:val="1"/>
+      <w:numFmt w:val="decimal"/>
+      <w:lvlText w:val="%1."/>
+      <w:lvlJc w:val="left"/>
+      <w:pPr>
+        <w:ind w:left="720" w:hanging="360"/>
+      </w:pPr>
+      <w:rPr>
+        <w:rFonts w:hint="default"/>
+      </w:rPr>
+    </w:lvl>
+    <w:lvl w:ilvl="1" w:tplc="04090019" w:tentative="1">
+      <w:start w:val="1"/>
+      <w:numFmt w:val="lowerLetter"/>
+      <w:lvlText w:val="%2."/>
+      <w:lvlJc w:val="left"/>
+      <w:pPr>
+        <w:ind w:left="1440" w:hanging="360"/>
+      </w:pPr>
+    </w:lvl>
+    <w:lvl w:ilvl="2" w:tplc="0409001B" w:tentative="1">
+      <w:start w:val="1"/>
+      <w:numFmt w:val="lowerRoman"/>
+      <w:lvlText w:val="%3."/>
+      <w:lvlJc w:val="right"/>
+      <w:pPr>
+        <w:ind w:left="2160" w:hanging="180"/>
+      </w:pPr>
+    </w:lvl>
+    <w:lvl w:ilvl="3" w:tplc="0409000F" w:tentative="1">
+      <w:start w:val="1"/>
+      <w:numFmt w:val="decimal"/>
+      <w:lvlText w:val="%4."/>
+      <w:lvlJc w:val="left"/>
+      <w:pPr>
+        <w:ind w:left="2880" w:hanging="360"/>
+      </w:pPr>
+    </w:lvl>
+    <w:lvl w:ilvl="4" w:tplc="04090019" w:tentative="1">
+      <w:start w:val="1"/>
+      <w:numFmt w:val="lowerLetter"/>
+      <w:lvlText w:val="%5."/>
+      <w:lvlJc w:val="left"/>
+      <w:pPr>
+        <w:ind w:left="3600" w:hanging="360"/>
+      </w:pPr>
+    </w:lvl>
+    <w:lvl w:ilvl="5" w:tplc="0409001B" w:tentative="1">
+      <w:start w:val="1"/>
+      <w:numFmt w:val="lowerRoman"/>
+      <w:lvlText w:val="%6."/>
+      <w:lvlJc w:val="right"/>
+      <w:pPr>
+        <w:ind w:left="4320" w:hanging="180"/>
+      </w:pPr>
+    </w:lvl>
+    <w:lvl w:ilvl="6" w:tplc="0409000F" w:tentative="1">
+      <w:start w:val="1"/>
+      <w:numFmt w:val="decimal"/>
+      <w:lvlText w:val="%7."/>
+      <w:lvlJc w:val="left"/>
+      <w:pPr>
+        <w:ind w:left="5040" w:hanging="360"/>
+      </w:pPr>
+    </w:lvl>
+    <w:lvl w:ilvl="7" w:tplc="04090019" w:tentative="1">
+      <w:start w:val="1"/>
+      <w:numFmt w:val="lowerLetter"/>
+      <w:lvlText w:val="%8."/>
+      <w:lvlJc w:val="left"/>
+      <w:pPr>
+        <w:ind w:left="5760" w:hanging="360"/>
+      </w:pPr>
+    </w:lvl>
+    <w:lvl w:ilvl="8" w:tplc="0409001B" w:tentative="1">
+      <w:start w:val="1"/>
+      <w:numFmt w:val="lowerRoman"/>
+      <w:lvlText w:val="%9."/>
+      <w:lvlJc w:val="right"/>
+      <w:pPr>
+        <w:ind w:left="6480" w:hanging="180"/>
+      </w:pPr>
+    </w:lvl>
+  </w:abstractNum>
+  <w:num w:numId="1">
+    <w:abstractNumId w:val="0"/>
+  </w:num>
+</w:numbering>
 </file>
 
 <file path=word/styles.xml><?xml version="1.0" encoding="utf-8"?>
@@ -747,6 +997,17 @@
       <w:szCs w:val="24"/>
     </w:rPr>
   </w:style>
+  <w:style w:type="paragraph" w:styleId="ListParagraph">
+    <w:name w:val="List Paragraph"/>
+    <w:basedOn w:val="Normal"/>
+    <w:uiPriority w:val="34"/>
+    <w:qFormat/>
+    <w:rsid w:val="00B01466"/>
+    <w:pPr>
+      <w:ind w:left="720"/>
+      <w:contextualSpacing/>
+    </w:pPr>
+  </w:style>
 </w:styles>
 </file>
 

</xml_diff>